<commit_message>
Mejoras en el informe y tests
</commit_message>
<xml_diff>
--- a/Documentacion/informe.docx
+++ b/Documentacion/informe.docx
@@ -4350,7 +4350,23 @@
           <w:sz w:val="22"/>
           <w:szCs w:val="22"/>
         </w:rPr>
-        <w:t>En la esquina superior derecha deben visualizarse el nivel de combustible restante.</w:t>
+        <w:t>En l</w:t>
+      </w:r>
+      <w:r>
+        <w:rPr>
+          <w:rFonts w:cs="Arial"/>
+          <w:sz w:val="22"/>
+          <w:szCs w:val="22"/>
+        </w:rPr>
+        <w:t>a esquina superior derecha debe</w:t>
+      </w:r>
+      <w:r>
+        <w:rPr>
+          <w:rFonts w:cs="Arial"/>
+          <w:sz w:val="22"/>
+          <w:szCs w:val="22"/>
+        </w:rPr>
+        <w:t xml:space="preserve"> visualizarse el nivel de combustible restante.</w:t>
       </w:r>
     </w:p>
     <w:p>
@@ -6825,28 +6841,28 @@
         <w:pStyle w:val="Ttulo2"/>
         <w:rPr>
           <w:rFonts w:ascii="Arial" w:hAnsi="Arial" w:cs="Arial"/>
-          <w:lang w:eastAsia="es-ES"/>
+          <w:lang w:val="en-US" w:eastAsia="es-ES"/>
         </w:rPr>
       </w:pPr>
       <w:bookmarkStart w:id="46" w:name="_Toc423264372"/>
       <w:r>
         <w:rPr>
           <w:rFonts w:ascii="Arial" w:hAnsi="Arial" w:cs="Arial"/>
-          <w:lang w:eastAsia="es-ES"/>
+          <w:lang w:val="en-US" w:eastAsia="es-ES"/>
         </w:rPr>
         <w:t>6.1</w:t>
       </w:r>
       <w:r>
         <w:rPr>
           <w:rFonts w:ascii="Arial" w:hAnsi="Arial" w:cs="Arial"/>
-          <w:lang w:eastAsia="es-ES"/>
+          <w:lang w:val="en-US" w:eastAsia="es-ES"/>
         </w:rPr>
         <w:t>.</w:t>
       </w:r>
       <w:r>
         <w:rPr>
           <w:rFonts w:ascii="Arial" w:hAnsi="Arial" w:cs="Arial"/>
-          <w:lang w:eastAsia="es-ES"/>
+          <w:lang w:val="en-US" w:eastAsia="es-ES"/>
         </w:rPr>
         <w:t xml:space="preserve"> Unit Tests</w:t>
       </w:r>
@@ -6854,7 +6870,7 @@
       <w:r>
         <w:rPr>
           <w:rFonts w:ascii="Arial" w:hAnsi="Arial" w:cs="Arial"/>
-          <w:lang w:eastAsia="es-ES"/>
+          <w:lang w:val="en-US" w:eastAsia="es-ES"/>
         </w:rPr>
         <w:t>.</w:t>
       </w:r>
@@ -8014,7 +8030,7 @@
                           <w:noProof/>
                           <w:color w:val="C0504D" w:themeColor="accent2"/>
                         </w:rPr>
-                        <w:t>9</w:t>
+                        <w:t>5</w:t>
                       </w:r>
                     </w:fldSimple>
                   </w:p>

</xml_diff>